<commit_message>
changed due date in protokoll
</commit_message>
<xml_diff>
--- a/Protokolle/SWE_Besprechungsprotokoll_2.docx
+++ b/Protokolle/SWE_Besprechungsprotokoll_2.docx
@@ -23,17 +23,8 @@
           <w:sz w:val="36"/>
           <w:szCs w:val="36"/>
         </w:rPr>
-        <w:t>sprechungs-Protokoll SWE Team &lt;</w:t>
+        <w:t>sprechungs-Protokoll SWE Team &lt;Boxhorn</w:t>
       </w:r>
-      <w:proofErr w:type="spellStart"/>
-      <w:r>
-        <w:rPr>
-          <w:sz w:val="36"/>
-          <w:szCs w:val="36"/>
-        </w:rPr>
-        <w:t>Boxhorn</w:t>
-      </w:r>
-      <w:proofErr w:type="spellEnd"/>
       <w:r>
         <w:rPr>
           <w:sz w:val="36"/>
@@ -163,7 +154,6 @@
               <w:snapToGrid w:val="0"/>
               <w:spacing w:after="200" w:line="276" w:lineRule="auto"/>
             </w:pPr>
-            <w:proofErr w:type="spellStart"/>
             <w:r>
               <w:rPr>
                 <w:b/>
@@ -171,9 +161,8 @@
                 <w:sz w:val="20"/>
                 <w:lang w:val="en-CA"/>
               </w:rPr>
-              <w:t>Teilnehmer</w:t>
-            </w:r>
-            <w:proofErr w:type="spellEnd"/>
+              <w:t xml:space="preserve">Teilnehmer, </w:t>
+            </w:r>
             <w:r>
               <w:rPr>
                 <w:b/>
@@ -181,37 +170,8 @@
                 <w:sz w:val="20"/>
                 <w:lang w:val="en-CA"/>
               </w:rPr>
-              <w:t xml:space="preserve">, </w:t>
-            </w:r>
-            <w:r>
-              <w:rPr>
-                <w:b/>
-                <w:color w:val="FFFFFF"/>
-                <w:sz w:val="20"/>
-                <w:lang w:val="en-CA"/>
-              </w:rPr>
               <w:tab/>
-              <w:t xml:space="preserve">                                         </w:t>
-            </w:r>
-            <w:proofErr w:type="spellStart"/>
-            <w:r>
-              <w:rPr>
-                <w:b/>
-                <w:color w:val="FFFFFF"/>
-                <w:sz w:val="20"/>
-                <w:lang w:val="en-CA"/>
-              </w:rPr>
-              <w:t>Kürzel</w:t>
-            </w:r>
-            <w:proofErr w:type="spellEnd"/>
-            <w:r>
-              <w:rPr>
-                <w:b/>
-                <w:color w:val="FFFFFF"/>
-                <w:sz w:val="20"/>
-                <w:lang w:val="en-CA"/>
-              </w:rPr>
-              <w:t xml:space="preserve">                         </w:t>
+              <w:t xml:space="preserve">                                         Kürzel                         </w:t>
             </w:r>
           </w:p>
         </w:tc>
@@ -243,7 +203,6 @@
               <w:spacing w:after="200" w:line="276" w:lineRule="auto"/>
               <w:jc w:val="center"/>
             </w:pPr>
-            <w:proofErr w:type="spellStart"/>
             <w:r>
               <w:rPr>
                 <w:b/>
@@ -262,7 +221,6 @@
               </w:rPr>
               <w:t>nwesend</w:t>
             </w:r>
-            <w:proofErr w:type="spellEnd"/>
             <w:r>
               <w:rPr>
                 <w:color w:val="FFFFFF"/>
@@ -270,14 +228,6 @@
                 <w:lang w:val="en-CA"/>
               </w:rPr>
               <w:br/>
-            </w:r>
-            <w:proofErr w:type="spellStart"/>
-            <w:r>
-              <w:rPr>
-                <w:color w:val="FFFFFF"/>
-                <w:sz w:val="20"/>
-                <w:lang w:val="en-CA"/>
-              </w:rPr>
               <w:t>A</w:t>
             </w:r>
             <w:r>
@@ -298,7 +248,6 @@
               </w:rPr>
               <w:t>wesend</w:t>
             </w:r>
-            <w:proofErr w:type="spellEnd"/>
           </w:p>
         </w:tc>
         <w:tc>
@@ -327,7 +276,6 @@
               <w:snapToGrid w:val="0"/>
               <w:spacing w:after="200" w:line="276" w:lineRule="auto"/>
             </w:pPr>
-            <w:proofErr w:type="spellStart"/>
             <w:r>
               <w:rPr>
                 <w:b/>
@@ -337,7 +285,6 @@
               </w:rPr>
               <w:t>Gäste</w:t>
             </w:r>
-            <w:proofErr w:type="spellEnd"/>
           </w:p>
         </w:tc>
         <w:tc>
@@ -368,7 +315,6 @@
               <w:spacing w:after="200" w:line="276" w:lineRule="auto"/>
               <w:jc w:val="center"/>
             </w:pPr>
-            <w:proofErr w:type="spellStart"/>
             <w:r>
               <w:rPr>
                 <w:b/>
@@ -387,7 +333,6 @@
               </w:rPr>
               <w:t>nwesend</w:t>
             </w:r>
-            <w:proofErr w:type="spellEnd"/>
             <w:r>
               <w:rPr>
                 <w:color w:val="FFFFFF"/>
@@ -395,14 +340,6 @@
                 <w:lang w:val="en-CA"/>
               </w:rPr>
               <w:br/>
-            </w:r>
-            <w:proofErr w:type="spellStart"/>
-            <w:r>
-              <w:rPr>
-                <w:color w:val="FFFFFF"/>
-                <w:sz w:val="20"/>
-                <w:lang w:val="en-CA"/>
-              </w:rPr>
               <w:t>A</w:t>
             </w:r>
             <w:r>
@@ -423,7 +360,6 @@
               </w:rPr>
               <w:t>wesend</w:t>
             </w:r>
-            <w:proofErr w:type="spellEnd"/>
           </w:p>
         </w:tc>
       </w:tr>
@@ -646,7 +582,6 @@
                 <w:lang w:val="en-GB"/>
               </w:rPr>
             </w:pPr>
-            <w:proofErr w:type="spellStart"/>
             <w:r>
               <w:rPr>
                 <w:sz w:val="20"/>
@@ -655,7 +590,6 @@
               </w:rPr>
               <w:t>Klinkhammer,Peter</w:t>
             </w:r>
-            <w:proofErr w:type="spellEnd"/>
           </w:p>
         </w:tc>
         <w:tc>
@@ -1051,31 +985,13 @@
                 <w:sz w:val="20"/>
               </w:rPr>
             </w:pPr>
-            <w:proofErr w:type="spellStart"/>
             <w:r>
               <w:rPr>
                 <w:rFonts w:ascii="Times New Roman" w:hAnsi="Times New Roman"/>
                 <w:sz w:val="20"/>
               </w:rPr>
-              <w:t>Schäfer</w:t>
-            </w:r>
-            <w:proofErr w:type="spellEnd"/>
-            <w:r>
-              <w:rPr>
-                <w:rFonts w:ascii="Times New Roman" w:hAnsi="Times New Roman"/>
-                <w:sz w:val="20"/>
-              </w:rPr>
-              <w:t xml:space="preserve">, </w:t>
-            </w:r>
-            <w:proofErr w:type="spellStart"/>
-            <w:r>
-              <w:rPr>
-                <w:rFonts w:ascii="Times New Roman" w:hAnsi="Times New Roman"/>
-                <w:sz w:val="20"/>
-              </w:rPr>
-              <w:t>Waldemar</w:t>
-            </w:r>
-            <w:proofErr w:type="spellEnd"/>
+              <w:t>Schäfer, Waldemar</w:t>
+            </w:r>
           </w:p>
         </w:tc>
         <w:tc>
@@ -1268,23 +1184,13 @@
                 <w:lang w:val="en-GB"/>
               </w:rPr>
             </w:pPr>
-            <w:proofErr w:type="spellStart"/>
             <w:r>
               <w:rPr>
                 <w:sz w:val="20"/>
                 <w:szCs w:val="20"/>
                 <w:lang w:val="en-GB"/>
               </w:rPr>
-              <w:t>Friedeheim</w:t>
-            </w:r>
-            <w:proofErr w:type="spellEnd"/>
-            <w:r>
-              <w:rPr>
-                <w:sz w:val="20"/>
-                <w:szCs w:val="20"/>
-                <w:lang w:val="en-GB"/>
-              </w:rPr>
-              <w:t>, Gustav</w:t>
+              <w:t>Friedeheim, Gustav</w:t>
             </w:r>
           </w:p>
         </w:tc>
@@ -1618,37 +1524,8 @@
       <w:pPr>
         <w:ind w:left="708"/>
       </w:pPr>
-      <w:proofErr w:type="spellStart"/>
       <w:r>
-        <w:t>ARToolkit</w:t>
-      </w:r>
-      <w:proofErr w:type="spellEnd"/>
-      <w:r>
-        <w:t xml:space="preserve"> liefert keine ausreichenden </w:t>
-      </w:r>
-      <w:proofErr w:type="spellStart"/>
-      <w:r>
-        <w:t>ergebnisse</w:t>
-      </w:r>
-      <w:proofErr w:type="spellEnd"/>
-      <w:r>
-        <w:t xml:space="preserve"> in Hinblick auf Marker </w:t>
-      </w:r>
-      <w:proofErr w:type="spellStart"/>
-      <w:r>
-        <w:t>erkennung</w:t>
-      </w:r>
-      <w:proofErr w:type="spellEnd"/>
-      <w:r>
-        <w:t xml:space="preserve">. Somit werden wir auf </w:t>
-      </w:r>
-      <w:proofErr w:type="spellStart"/>
-      <w:r>
-        <w:t>Vuforia</w:t>
-      </w:r>
-      <w:proofErr w:type="spellEnd"/>
-      <w:r>
-        <w:t xml:space="preserve"> umsteigen. </w:t>
+        <w:t xml:space="preserve">ARToolkit liefert keine ausreichenden ergebnisse in Hinblick auf Marker erkennung. Somit werden wir auf Vuforia umsteigen. </w:t>
       </w:r>
     </w:p>
     <w:p>
@@ -1656,23 +1533,7 @@
         <w:ind w:left="708"/>
       </w:pPr>
       <w:r>
-        <w:t xml:space="preserve">Zudem werden wir die </w:t>
-      </w:r>
-      <w:proofErr w:type="spellStart"/>
-      <w:r>
-        <w:t>Unity</w:t>
-      </w:r>
-      <w:proofErr w:type="spellEnd"/>
-      <w:r>
-        <w:t xml:space="preserve"> Game Engine benutzen um eine App für IOS und Android gleichzeitig entwickeln zu können. Ein zusätzlicher Bonus ist das wir C# als Programmiersprache verwenden können anstatt </w:t>
-      </w:r>
-      <w:proofErr w:type="spellStart"/>
-      <w:r>
-        <w:t>Objective</w:t>
-      </w:r>
-      <w:proofErr w:type="spellEnd"/>
-      <w:r>
-        <w:t>-C, was die Einarbeitung erleichtert.</w:t>
+        <w:t>Zudem werden wir die Unity Game Engine benutzen um eine App für IOS und Android gleichzeitig entwickeln zu können. Ein zusätzlicher Bonus ist das wir C# als Programmiersprache verwenden können anstatt Objective-C, was die Einarbeitung erleichtert.</w:t>
       </w:r>
     </w:p>
     <w:p>
@@ -1713,15 +1574,7 @@
       </w:r>
       <w:r>
         <w:tab/>
-        <w:t xml:space="preserve">Bei </w:t>
-      </w:r>
-      <w:proofErr w:type="spellStart"/>
-      <w:r>
-        <w:t>Unity</w:t>
-      </w:r>
-      <w:proofErr w:type="spellEnd"/>
-      <w:r>
-        <w:t xml:space="preserve"> handelt es sich zwar eigentlich um eine Spiele-Engine, jedoch ist die Einbindung</w:t>
+        <w:t>Bei Unity handelt es sich zwar eigentlich um eine Spiele-Engine, jedoch ist die Einbindung</w:t>
       </w:r>
     </w:p>
     <w:p>
@@ -1729,36 +1582,15 @@
         <w:ind w:left="708"/>
       </w:pPr>
       <w:r>
-        <w:t xml:space="preserve">zu </w:t>
-      </w:r>
-      <w:proofErr w:type="spellStart"/>
-      <w:r>
-        <w:t>Vuforia</w:t>
-      </w:r>
-      <w:proofErr w:type="spellEnd"/>
-      <w:r>
-        <w:t xml:space="preserve"> sehr gut und es lässt sich als eine sehr mächtige Entwicklungsumgebung einsetzen.</w:t>
+        <w:t>zu Vuforia sehr gut und es lässt sich als eine sehr mächtige Entwicklungsumgebung einsetzen.</w:t>
       </w:r>
     </w:p>
     <w:p>
       <w:pPr>
         <w:ind w:left="708"/>
       </w:pPr>
-      <w:proofErr w:type="spellStart"/>
       <w:r>
-        <w:t>Vuforia</w:t>
-      </w:r>
-      <w:proofErr w:type="spellEnd"/>
-      <w:r>
-        <w:t xml:space="preserve"> nutzen wir da die Erstellung und Nutzung von Bildern als Marker wesentlich besser und einfacher ist als bei </w:t>
-      </w:r>
-      <w:proofErr w:type="spellStart"/>
-      <w:r>
-        <w:t>ARToolkit</w:t>
-      </w:r>
-      <w:proofErr w:type="spellEnd"/>
-      <w:r>
-        <w:t>. Der Nachteil ist das wir ein Wasserzeichen in der App haben (oder für rund 500€ eine Lizenz kaufen müssten), welches als akzeptabel gilt.</w:t>
+        <w:t>Vuforia nutzen wir da die Erstellung und Nutzung von Bildern als Marker wesentlich besser und einfacher ist als bei ARToolkit. Der Nachteil ist das wir ein Wasserzeichen in der App haben (oder für rund 500€ eine Lizenz kaufen müssten), welches als akzeptabel gilt.</w:t>
       </w:r>
     </w:p>
     <w:p/>
@@ -1786,15 +1618,7 @@
         <w:ind w:left="708"/>
       </w:pPr>
       <w:r>
-        <w:t xml:space="preserve">Die </w:t>
-      </w:r>
-      <w:proofErr w:type="spellStart"/>
-      <w:r>
-        <w:t>Unity</w:t>
-      </w:r>
-      <w:proofErr w:type="spellEnd"/>
-      <w:r>
-        <w:t xml:space="preserve"> Lizenz ist nicht eindeutig,  da das Projekt aber klein ist und kostenlos zur Verfügung gestellt wird, sollte es kein Problem darstellen.</w:t>
+        <w:t>Die Unity Lizenz ist nicht eindeutig,  da das Projekt aber klein ist und kostenlos zur Verfügung gestellt wird, sollte es kein Problem darstellen.</w:t>
       </w:r>
     </w:p>
     <w:p>
@@ -1903,7 +1727,6 @@
         </w:tabs>
         <w:spacing w:before="120"/>
       </w:pPr>
-      <w:proofErr w:type="spellStart"/>
       <w:r>
         <w:rPr>
           <w:b/>
@@ -1911,7 +1734,6 @@
         </w:rPr>
         <w:t>Aktionspunkte</w:t>
       </w:r>
-      <w:proofErr w:type="spellEnd"/>
     </w:p>
     <w:p/>
     <w:tbl>
@@ -1961,30 +1783,20 @@
               <w:snapToGrid w:val="0"/>
               <w:spacing w:after="200" w:line="240" w:lineRule="exact"/>
             </w:pPr>
-            <w:proofErr w:type="spellStart"/>
             <w:r>
               <w:rPr>
                 <w:b/>
                 <w:sz w:val="18"/>
                 <w:lang w:val="en-CA"/>
               </w:rPr>
-              <w:t>Nr</w:t>
-            </w:r>
-            <w:proofErr w:type="spellEnd"/>
+              <w:t>Nr.</w:t>
+            </w:r>
             <w:r>
               <w:rPr>
                 <w:b/>
                 <w:sz w:val="18"/>
                 <w:lang w:val="en-CA"/>
               </w:rPr>
-              <w:t>.</w:t>
-            </w:r>
-            <w:r>
-              <w:rPr>
-                <w:b/>
-                <w:sz w:val="18"/>
-                <w:lang w:val="en-CA"/>
-              </w:rPr>
               <w:br/>
             </w:r>
             <w:r>
@@ -1992,23 +1804,7 @@
                 <w:sz w:val="14"/>
                 <w:lang w:val="en-CA"/>
               </w:rPr>
-              <w:t>AP&lt;</w:t>
-            </w:r>
-            <w:proofErr w:type="spellStart"/>
-            <w:r>
-              <w:rPr>
-                <w:sz w:val="14"/>
-                <w:lang w:val="en-CA"/>
-              </w:rPr>
-              <w:t>Woche</w:t>
-            </w:r>
-            <w:proofErr w:type="spellEnd"/>
-            <w:r>
-              <w:rPr>
-                <w:sz w:val="14"/>
-                <w:lang w:val="en-CA"/>
-              </w:rPr>
-              <w:t>&gt;</w:t>
+              <w:t>AP&lt;Woche&gt;</w:t>
             </w:r>
             <w:r>
               <w:rPr>
@@ -2016,25 +1812,7 @@
                 <w:sz w:val="14"/>
                 <w:lang w:val="en-CA"/>
               </w:rPr>
-              <w:t>_&lt;</w:t>
-            </w:r>
-            <w:proofErr w:type="spellStart"/>
-            <w:r>
-              <w:rPr>
-                <w:i/>
-                <w:sz w:val="14"/>
-                <w:lang w:val="en-CA"/>
-              </w:rPr>
-              <w:t>Nr</w:t>
-            </w:r>
-            <w:proofErr w:type="spellEnd"/>
-            <w:r>
-              <w:rPr>
-                <w:i/>
-                <w:sz w:val="14"/>
-                <w:lang w:val="en-CA"/>
-              </w:rPr>
-              <w:t>&gt;</w:t>
+              <w:t>_&lt;Nr&gt;</w:t>
             </w:r>
           </w:p>
         </w:tc>
@@ -2065,7 +1843,6 @@
               <w:spacing w:after="200" w:line="240" w:lineRule="exact"/>
               <w:jc w:val="both"/>
             </w:pPr>
-            <w:proofErr w:type="spellStart"/>
             <w:r>
               <w:rPr>
                 <w:b/>
@@ -2074,7 +1851,6 @@
               </w:rPr>
               <w:t>Aktionspunkt</w:t>
             </w:r>
-            <w:proofErr w:type="spellEnd"/>
             <w:r>
               <w:rPr>
                 <w:b/>
@@ -2088,55 +1864,7 @@
                 <w:sz w:val="18"/>
                 <w:lang w:val="en-CA"/>
               </w:rPr>
-              <w:t>(</w:t>
-            </w:r>
-            <w:proofErr w:type="spellStart"/>
-            <w:r>
-              <w:rPr>
-                <w:sz w:val="18"/>
-                <w:lang w:val="en-CA"/>
-              </w:rPr>
-              <w:t>mit</w:t>
-            </w:r>
-            <w:proofErr w:type="spellEnd"/>
-            <w:r>
-              <w:rPr>
-                <w:sz w:val="18"/>
-                <w:lang w:val="en-CA"/>
-              </w:rPr>
-              <w:t xml:space="preserve"> </w:t>
-            </w:r>
-            <w:proofErr w:type="spellStart"/>
-            <w:r>
-              <w:rPr>
-                <w:sz w:val="18"/>
-                <w:lang w:val="en-CA"/>
-              </w:rPr>
-              <w:t>kurzer</w:t>
-            </w:r>
-            <w:proofErr w:type="spellEnd"/>
-            <w:r>
-              <w:rPr>
-                <w:sz w:val="18"/>
-                <w:lang w:val="en-CA"/>
-              </w:rPr>
-              <w:t xml:space="preserve"> </w:t>
-            </w:r>
-            <w:proofErr w:type="spellStart"/>
-            <w:r>
-              <w:rPr>
-                <w:sz w:val="18"/>
-                <w:lang w:val="en-CA"/>
-              </w:rPr>
-              <w:t>Beschreibung</w:t>
-            </w:r>
-            <w:proofErr w:type="spellEnd"/>
-            <w:r>
-              <w:rPr>
-                <w:sz w:val="18"/>
-                <w:lang w:val="en-CA"/>
-              </w:rPr>
-              <w:t>)</w:t>
+              <w:t>(mit kurzer Beschreibung)</w:t>
             </w:r>
           </w:p>
         </w:tc>
@@ -2167,32 +1895,20 @@
               <w:spacing w:after="200" w:line="240" w:lineRule="exact"/>
               <w:jc w:val="both"/>
             </w:pPr>
-            <w:proofErr w:type="spellStart"/>
-            <w:proofErr w:type="gramStart"/>
             <w:r>
               <w:rPr>
                 <w:b/>
                 <w:sz w:val="18"/>
                 <w:lang w:val="en-CA"/>
               </w:rPr>
-              <w:t>verantw</w:t>
-            </w:r>
-            <w:proofErr w:type="spellEnd"/>
-            <w:proofErr w:type="gramEnd"/>
+              <w:t>verantw.</w:t>
+            </w:r>
             <w:r>
               <w:rPr>
                 <w:b/>
                 <w:sz w:val="18"/>
                 <w:lang w:val="en-CA"/>
               </w:rPr>
-              <w:t>.</w:t>
-            </w:r>
-            <w:r>
-              <w:rPr>
-                <w:b/>
-                <w:sz w:val="18"/>
-                <w:lang w:val="en-CA"/>
-              </w:rPr>
               <w:br/>
             </w:r>
             <w:r>
@@ -2201,25 +1917,7 @@
                 <w:szCs w:val="14"/>
                 <w:lang w:val="en-CA"/>
               </w:rPr>
-              <w:t>&lt;</w:t>
-            </w:r>
-            <w:proofErr w:type="spellStart"/>
-            <w:r>
-              <w:rPr>
-                <w:sz w:val="14"/>
-                <w:szCs w:val="14"/>
-                <w:lang w:val="en-CA"/>
-              </w:rPr>
-              <w:t>Kürzel</w:t>
-            </w:r>
-            <w:proofErr w:type="spellEnd"/>
-            <w:r>
-              <w:rPr>
-                <w:sz w:val="14"/>
-                <w:szCs w:val="14"/>
-                <w:lang w:val="en-CA"/>
-              </w:rPr>
-              <w:t>&gt;</w:t>
+              <w:t>&lt;Kürzel&gt;</w:t>
             </w:r>
           </w:p>
         </w:tc>
@@ -2250,7 +1948,6 @@
               <w:spacing w:after="200" w:line="240" w:lineRule="exact"/>
               <w:jc w:val="both"/>
             </w:pPr>
-            <w:proofErr w:type="spellStart"/>
             <w:r>
               <w:rPr>
                 <w:b/>
@@ -2259,7 +1956,6 @@
               </w:rPr>
               <w:t>fällig</w:t>
             </w:r>
-            <w:proofErr w:type="spellEnd"/>
             <w:r>
               <w:rPr>
                 <w:b/>
@@ -2441,7 +2137,7 @@
               <w:t>1</w:t>
             </w:r>
             <w:r>
-              <w:t>1</w:t>
+              <w:t>8</w:t>
             </w:r>
             <w:r>
               <w:t>.</w:t>
@@ -2540,23 +2236,7 @@
               <w:spacing w:before="0" w:after="0"/>
             </w:pPr>
             <w:r>
-              <w:t xml:space="preserve">Erste </w:t>
-            </w:r>
-            <w:proofErr w:type="spellStart"/>
-            <w:r>
-              <w:t>probe</w:t>
-            </w:r>
-            <w:proofErr w:type="spellEnd"/>
-            <w:r>
-              <w:t xml:space="preserve"> </w:t>
-            </w:r>
-            <w:proofErr w:type="spellStart"/>
-            <w:r>
-              <w:t>version</w:t>
-            </w:r>
-            <w:proofErr w:type="spellEnd"/>
-            <w:r>
-              <w:t xml:space="preserve"> der UI erstellen</w:t>
+              <w:t>Erste probe version der UI erstellen</w:t>
             </w:r>
           </w:p>
         </w:tc>
@@ -2613,7 +2293,10 @@
               <w:spacing w:before="0" w:after="0"/>
             </w:pPr>
             <w:r>
-              <w:t>11.01.16</w:t>
+              <w:t>18</w:t>
+            </w:r>
+            <w:r>
+              <w:t>.01.16</w:t>
             </w:r>
           </w:p>
         </w:tc>
@@ -2706,15 +2389,7 @@
               <w:spacing w:before="0" w:after="0"/>
             </w:pPr>
             <w:r>
-              <w:t xml:space="preserve">Die Importierten 3D </w:t>
-            </w:r>
-            <w:proofErr w:type="spellStart"/>
-            <w:r>
-              <w:t>objekte</w:t>
-            </w:r>
-            <w:proofErr w:type="spellEnd"/>
-            <w:r>
-              <w:t xml:space="preserve"> mit Texturen ausstatten</w:t>
+              <w:t>Die Importierten 3D objekte mit Texturen ausstatten</w:t>
             </w:r>
           </w:p>
         </w:tc>
@@ -2772,7 +2447,10 @@
               <w:spacing w:before="0" w:after="0"/>
             </w:pPr>
             <w:r>
-              <w:t>11.01.16</w:t>
+              <w:t>18</w:t>
+            </w:r>
+            <w:r>
+              <w:t>.01.16</w:t>
             </w:r>
           </w:p>
         </w:tc>
@@ -2919,7 +2597,10 @@
               <w:spacing w:before="0" w:after="0"/>
             </w:pPr>
             <w:r>
-              <w:t>11.01.16</w:t>
+              <w:t>18</w:t>
+            </w:r>
+            <w:r>
+              <w:t>.01.16</w:t>
             </w:r>
           </w:p>
         </w:tc>
@@ -3012,15 +2693,7 @@
               <w:spacing w:before="0" w:after="0"/>
             </w:pPr>
             <w:r>
-              <w:t xml:space="preserve">Video </w:t>
-            </w:r>
-            <w:proofErr w:type="spellStart"/>
-            <w:r>
-              <w:t>einbindung</w:t>
-            </w:r>
-            <w:proofErr w:type="spellEnd"/>
-            <w:r>
-              <w:t xml:space="preserve"> testen</w:t>
+              <w:t>Video einbindung testen</w:t>
             </w:r>
           </w:p>
         </w:tc>
@@ -3071,7 +2744,10 @@
               <w:spacing w:before="0" w:after="0"/>
             </w:pPr>
             <w:r>
-              <w:t>11.01.16</w:t>
+              <w:t>18</w:t>
+            </w:r>
+            <w:r>
+              <w:t>.01.16</w:t>
             </w:r>
           </w:p>
         </w:tc>
@@ -3158,23 +2834,7 @@
               <w:spacing w:before="0" w:after="0"/>
             </w:pPr>
             <w:r>
-              <w:t xml:space="preserve">Animationen (Menu </w:t>
-            </w:r>
-            <w:proofErr w:type="spellStart"/>
-            <w:r>
-              <w:t>übergänge</w:t>
-            </w:r>
-            <w:proofErr w:type="spellEnd"/>
-            <w:r>
-              <w:t xml:space="preserve">, bewegende 3D </w:t>
-            </w:r>
-            <w:proofErr w:type="spellStart"/>
-            <w:r>
-              <w:t>objekte</w:t>
-            </w:r>
-            <w:proofErr w:type="spellEnd"/>
-            <w:r>
-              <w:t>)</w:t>
+              <w:t>Animationen (Menu übergänge, bewegende 3D objekte)</w:t>
             </w:r>
           </w:p>
         </w:tc>
@@ -3225,7 +2885,10 @@
               <w:spacing w:before="0" w:after="0"/>
             </w:pPr>
             <w:r>
-              <w:t>11.01.16</w:t>
+              <w:t>18</w:t>
+            </w:r>
+            <w:r>
+              <w:t>.01.16</w:t>
             </w:r>
           </w:p>
         </w:tc>
@@ -3366,7 +3029,10 @@
               <w:spacing w:before="0" w:after="0"/>
             </w:pPr>
             <w:r>
-              <w:t>11.01.16</w:t>
+              <w:t>18</w:t>
+            </w:r>
+            <w:r>
+              <w:t>.01.16</w:t>
             </w:r>
           </w:p>
         </w:tc>
@@ -3504,7 +3170,10 @@
               <w:spacing w:before="0" w:after="0"/>
             </w:pPr>
             <w:r>
-              <w:t>11.01.16</w:t>
+              <w:t>18</w:t>
+            </w:r>
+            <w:r>
+              <w:t>.01.16</w:t>
             </w:r>
           </w:p>
         </w:tc>
@@ -3618,10 +3287,7 @@
               <w:spacing w:before="0" w:after="0"/>
             </w:pPr>
             <w:r>
-              <w:t>NH</w:t>
-            </w:r>
-            <w:r>
-              <w:t>, WS</w:t>
+              <w:t>NH, WS</w:t>
             </w:r>
           </w:p>
         </w:tc>
@@ -3648,7 +3314,12 @@
               <w:spacing w:before="0" w:after="0"/>
             </w:pPr>
             <w:r>
-              <w:t>11.01.16</w:t>
+              <w:t>18</w:t>
+            </w:r>
+            <w:bookmarkStart w:id="0" w:name="_GoBack"/>
+            <w:bookmarkEnd w:id="0"/>
+            <w:r>
+              <w:t>.01.16</w:t>
             </w:r>
           </w:p>
         </w:tc>
@@ -3697,8 +3368,7 @@
           <w:lang w:val="en-CA"/>
         </w:rPr>
       </w:pPr>
-      <w:bookmarkStart w:id="0" w:name="Risks"/>
-      <w:proofErr w:type="spellStart"/>
+      <w:bookmarkStart w:id="1" w:name="Risks"/>
       <w:r>
         <w:rPr>
           <w:b/>
@@ -3707,7 +3377,7 @@
         <w:lastRenderedPageBreak/>
         <w:t>Ris</w:t>
       </w:r>
-      <w:bookmarkEnd w:id="0"/>
+      <w:bookmarkEnd w:id="1"/>
       <w:r>
         <w:rPr>
           <w:b/>
@@ -3715,7 +3385,6 @@
         </w:rPr>
         <w:t>iken</w:t>
       </w:r>
-      <w:proofErr w:type="spellEnd"/>
     </w:p>
     <w:p>
       <w:pPr>
@@ -3783,21 +3452,12 @@
               <w:snapToGrid w:val="0"/>
               <w:spacing w:after="0" w:line="240" w:lineRule="exact"/>
             </w:pPr>
-            <w:proofErr w:type="spellStart"/>
             <w:r>
               <w:rPr>
                 <w:sz w:val="18"/>
                 <w:lang w:val="en-CA"/>
               </w:rPr>
-              <w:t>Nr</w:t>
-            </w:r>
-            <w:proofErr w:type="spellEnd"/>
-            <w:r>
-              <w:rPr>
-                <w:sz w:val="18"/>
-                <w:lang w:val="en-CA"/>
-              </w:rPr>
-              <w:t>.</w:t>
+              <w:t>Nr.</w:t>
             </w:r>
             <w:r>
               <w:rPr>
@@ -3813,17 +3473,7 @@
                 <w:szCs w:val="14"/>
                 <w:lang w:val="en-CA"/>
               </w:rPr>
-              <w:t>R&lt;</w:t>
-            </w:r>
-            <w:proofErr w:type="spellStart"/>
-            <w:r>
-              <w:rPr>
-                <w:b w:val="0"/>
-                <w:sz w:val="14"/>
-                <w:szCs w:val="14"/>
-                <w:lang w:val="en-CA"/>
-              </w:rPr>
-              <w:t>W</w:t>
+              <w:t>R&lt;W</w:t>
             </w:r>
             <w:r>
               <w:rPr>
@@ -3833,40 +3483,7 @@
                 <w:szCs w:val="14"/>
                 <w:lang w:val="en-CA"/>
               </w:rPr>
-              <w:t>oche</w:t>
-            </w:r>
-            <w:proofErr w:type="spellEnd"/>
-            <w:r>
-              <w:rPr>
-                <w:b w:val="0"/>
-                <w:i/>
-                <w:sz w:val="14"/>
-                <w:szCs w:val="14"/>
-                <w:lang w:val="en-CA"/>
-              </w:rPr>
-              <w:t>&gt;_&lt;</w:t>
-            </w:r>
-            <w:proofErr w:type="spellStart"/>
-            <w:r>
-              <w:rPr>
-                <w:b w:val="0"/>
-                <w:i/>
-                <w:sz w:val="14"/>
-                <w:szCs w:val="14"/>
-                <w:lang w:val="en-CA"/>
-              </w:rPr>
-              <w:t>Nr</w:t>
-            </w:r>
-            <w:proofErr w:type="spellEnd"/>
-            <w:r>
-              <w:rPr>
-                <w:b w:val="0"/>
-                <w:i/>
-                <w:sz w:val="14"/>
-                <w:szCs w:val="14"/>
-                <w:lang w:val="en-CA"/>
-              </w:rPr>
-              <w:t>&gt;</w:t>
+              <w:t>oche&gt;_&lt;Nr&gt;</w:t>
             </w:r>
           </w:p>
         </w:tc>
@@ -3897,7 +3514,6 @@
               <w:spacing w:after="200" w:line="240" w:lineRule="exact"/>
               <w:jc w:val="both"/>
             </w:pPr>
-            <w:proofErr w:type="spellStart"/>
             <w:r>
               <w:rPr>
                 <w:b/>
@@ -3906,7 +3522,6 @@
               </w:rPr>
               <w:t>Risiko</w:t>
             </w:r>
-            <w:proofErr w:type="spellEnd"/>
             <w:r>
               <w:rPr>
                 <w:b/>
@@ -3923,29 +3538,7 @@
                 <w:szCs w:val="14"/>
                 <w:lang w:val="en-CA"/>
               </w:rPr>
-              <w:t>&lt;</w:t>
-            </w:r>
-            <w:proofErr w:type="spellStart"/>
-            <w:r>
-              <w:rPr>
-                <w:i/>
-                <w:iCs/>
-                <w:sz w:val="14"/>
-                <w:szCs w:val="14"/>
-                <w:lang w:val="en-CA"/>
-              </w:rPr>
-              <w:t>Beschreibung</w:t>
-            </w:r>
-            <w:proofErr w:type="spellEnd"/>
-            <w:r>
-              <w:rPr>
-                <w:i/>
-                <w:iCs/>
-                <w:sz w:val="14"/>
-                <w:szCs w:val="14"/>
-                <w:lang w:val="en-CA"/>
-              </w:rPr>
-              <w:t>&gt;</w:t>
+              <w:t>&lt;Beschreibung&gt;</w:t>
             </w:r>
           </w:p>
         </w:tc>
@@ -3974,7 +3567,6 @@
               <w:snapToGrid w:val="0"/>
               <w:spacing w:line="240" w:lineRule="exact"/>
             </w:pPr>
-            <w:proofErr w:type="spellStart"/>
             <w:r>
               <w:rPr>
                 <w:b/>
@@ -3983,7 +3575,6 @@
               </w:rPr>
               <w:t>Schwere</w:t>
             </w:r>
-            <w:proofErr w:type="spellEnd"/>
           </w:p>
           <w:p>
             <w:pPr>
@@ -4000,55 +3591,7 @@
                 <w:sz w:val="18"/>
                 <w:lang w:val="en-CA"/>
               </w:rPr>
-              <w:t>&lt;</w:t>
-            </w:r>
-            <w:proofErr w:type="spellStart"/>
-            <w:r>
-              <w:rPr>
-                <w:sz w:val="18"/>
-                <w:lang w:val="en-CA"/>
-              </w:rPr>
-              <w:t>leicht</w:t>
-            </w:r>
-            <w:proofErr w:type="spellEnd"/>
-            <w:r>
-              <w:rPr>
-                <w:sz w:val="18"/>
-                <w:lang w:val="en-CA"/>
-              </w:rPr>
-              <w:t xml:space="preserve">, </w:t>
-            </w:r>
-            <w:proofErr w:type="spellStart"/>
-            <w:r>
-              <w:rPr>
-                <w:sz w:val="18"/>
-                <w:lang w:val="en-CA"/>
-              </w:rPr>
-              <w:t>mittel</w:t>
-            </w:r>
-            <w:proofErr w:type="spellEnd"/>
-            <w:r>
-              <w:rPr>
-                <w:sz w:val="18"/>
-                <w:lang w:val="en-CA"/>
-              </w:rPr>
-              <w:t xml:space="preserve">, </w:t>
-            </w:r>
-            <w:proofErr w:type="spellStart"/>
-            <w:r>
-              <w:rPr>
-                <w:sz w:val="18"/>
-                <w:lang w:val="en-CA"/>
-              </w:rPr>
-              <w:t>kritisch</w:t>
-            </w:r>
-            <w:proofErr w:type="spellEnd"/>
-            <w:r>
-              <w:rPr>
-                <w:sz w:val="18"/>
-                <w:lang w:val="en-CA"/>
-              </w:rPr>
-              <w:t>&gt;</w:t>
+              <w:t>&lt;leicht, mittel, kritisch&gt;</w:t>
             </w:r>
           </w:p>
         </w:tc>
@@ -4128,7 +3671,6 @@
               <w:spacing w:after="200" w:line="240" w:lineRule="exact"/>
               <w:jc w:val="both"/>
             </w:pPr>
-            <w:proofErr w:type="spellStart"/>
             <w:r>
               <w:rPr>
                 <w:b/>
@@ -4137,7 +3679,6 @@
               </w:rPr>
               <w:t>Maßnahmen</w:t>
             </w:r>
-            <w:proofErr w:type="spellEnd"/>
           </w:p>
         </w:tc>
         <w:tc>
@@ -4223,8 +3764,6 @@
             <w:r>
               <w:t>1 1_1</w:t>
             </w:r>
-            <w:bookmarkStart w:id="1" w:name="_GoBack"/>
-            <w:bookmarkEnd w:id="1"/>
           </w:p>
         </w:tc>
         <w:tc>
@@ -4249,13 +3788,8 @@
               <w:snapToGrid w:val="0"/>
               <w:spacing w:before="0" w:after="0"/>
             </w:pPr>
-            <w:proofErr w:type="spellStart"/>
-            <w:r>
-              <w:t>Unity</w:t>
-            </w:r>
-            <w:proofErr w:type="spellEnd"/>
-            <w:r>
-              <w:t xml:space="preserve"> Lizenz Probleme</w:t>
+            <w:r>
+              <w:t>Unity Lizenz Probleme</w:t>
             </w:r>
           </w:p>
         </w:tc>
@@ -4309,15 +3843,7 @@
               <w:spacing w:before="0" w:after="0"/>
             </w:pPr>
             <w:r>
-              <w:t xml:space="preserve">Keine Veröffentlichung möglich/ anfallende </w:t>
-            </w:r>
-            <w:proofErr w:type="spellStart"/>
-            <w:r>
-              <w:t>lizenz</w:t>
-            </w:r>
-            <w:proofErr w:type="spellEnd"/>
-            <w:r>
-              <w:t xml:space="preserve"> gebühren</w:t>
+              <w:t>Keine Veröffentlichung möglich/ anfallende lizenz gebühren</w:t>
             </w:r>
           </w:p>
         </w:tc>
@@ -4344,13 +3870,8 @@
               <w:spacing w:before="0" w:after="0"/>
             </w:pPr>
             <w:r>
-              <w:t xml:space="preserve">Genauer damit auseinander setzen/ Backup Wege </w:t>
-            </w:r>
-            <w:proofErr w:type="gramStart"/>
-            <w:r>
-              <w:t>angucken ?</w:t>
-            </w:r>
-            <w:proofErr w:type="gramEnd"/>
+              <w:t>Genauer damit auseinander setzen/ Backup Wege angucken ?</w:t>
+            </w:r>
           </w:p>
         </w:tc>
         <w:tc>
@@ -4506,13 +4027,8 @@
               <w:snapToGrid w:val="0"/>
               <w:spacing w:before="0" w:after="0"/>
             </w:pPr>
-            <w:proofErr w:type="spellStart"/>
-            <w:r>
-              <w:t>Ggf</w:t>
-            </w:r>
-            <w:proofErr w:type="spellEnd"/>
-            <w:r>
-              <w:t xml:space="preserve">  Keine Veröffentlichung im App Store</w:t>
+            <w:r>
+              <w:t>Ggf  Keine Veröffentlichung im App Store</w:t>
             </w:r>
           </w:p>
         </w:tc>
@@ -4539,15 +4055,7 @@
               <w:spacing w:before="0" w:after="0"/>
             </w:pPr>
             <w:r>
-              <w:t xml:space="preserve">Frühzeitig erste </w:t>
-            </w:r>
-            <w:proofErr w:type="spellStart"/>
-            <w:r>
-              <w:t>version</w:t>
-            </w:r>
-            <w:proofErr w:type="spellEnd"/>
-            <w:r>
-              <w:t xml:space="preserve"> versuchen genehmigt zu bekommen/Einhalten der Richtlinien</w:t>
+              <w:t>Frühzeitig erste version versuchen genehmigt zu bekommen/Einhalten der Richtlinien</w:t>
             </w:r>
           </w:p>
         </w:tc>
@@ -4637,7 +4145,6 @@
               <w:spacing w:after="200" w:line="276" w:lineRule="auto"/>
             </w:pPr>
             <w:bookmarkStart w:id="2" w:name="MoreLinks"/>
-            <w:proofErr w:type="spellStart"/>
             <w:r>
               <w:rPr>
                 <w:b/>
@@ -4655,29 +4162,8 @@
                 <w:sz w:val="20"/>
                 <w:lang w:val="en-CA"/>
               </w:rPr>
-              <w:t>eitere</w:t>
-            </w:r>
-            <w:proofErr w:type="spellEnd"/>
-            <w:r>
-              <w:rPr>
-                <w:b/>
-                <w:color w:val="FFFFFF"/>
-                <w:sz w:val="20"/>
-                <w:lang w:val="en-CA"/>
-              </w:rPr>
-              <w:t xml:space="preserve"> </w:t>
-            </w:r>
-            <w:proofErr w:type="spellStart"/>
-            <w:r>
-              <w:rPr>
-                <w:b/>
-                <w:color w:val="FFFFFF"/>
-                <w:sz w:val="20"/>
-                <w:lang w:val="en-CA"/>
-              </w:rPr>
-              <w:t>Informationen</w:t>
-            </w:r>
-            <w:proofErr w:type="spellEnd"/>
+              <w:t>eitere Informationen</w:t>
+            </w:r>
           </w:p>
         </w:tc>
         <w:tc>
@@ -4752,23 +4238,7 @@
                 <w:sz w:val="18"/>
                 <w:lang w:val="en-CA"/>
               </w:rPr>
-              <w:t>&lt;</w:t>
-            </w:r>
-            <w:proofErr w:type="spellStart"/>
-            <w:r>
-              <w:rPr>
-                <w:sz w:val="18"/>
-                <w:lang w:val="en-CA"/>
-              </w:rPr>
-              <w:t>Titel</w:t>
-            </w:r>
-            <w:proofErr w:type="spellEnd"/>
-            <w:r>
-              <w:rPr>
-                <w:sz w:val="18"/>
-                <w:lang w:val="en-CA"/>
-              </w:rPr>
-              <w:t>&gt;</w:t>
+              <w:t>&lt;Titel&gt;</w:t>
             </w:r>
           </w:p>
         </w:tc>
@@ -5318,7 +4788,7 @@
       <w:rPr>
         <w:noProof/>
       </w:rPr>
-      <w:t>4</w:t>
+      <w:t>3</w:t>
     </w:r>
     <w:r>
       <w:fldChar w:fldCharType="end"/>
@@ -5326,27 +4796,14 @@
     <w:r>
       <w:t>/</w:t>
     </w:r>
-    <w:r>
-      <w:fldChar w:fldCharType="begin"/>
-    </w:r>
-    <w:r>
-      <w:instrText xml:space="preserve"> NUMPAGES </w:instrText>
-    </w:r>
-    <w:r>
-      <w:fldChar w:fldCharType="separate"/>
-    </w:r>
-    <w:r>
-      <w:rPr>
-        <w:noProof/>
-      </w:rPr>
-      <w:t>4</w:t>
-    </w:r>
-    <w:r>
-      <w:rPr>
-        <w:noProof/>
-      </w:rPr>
-      <w:fldChar w:fldCharType="end"/>
-    </w:r>
+    <w:fldSimple w:instr=" NUMPAGES ">
+      <w:r>
+        <w:rPr>
+          <w:noProof/>
+        </w:rPr>
+        <w:t>4</w:t>
+      </w:r>
+    </w:fldSimple>
   </w:p>
 </w:ftr>
 </file>
@@ -5423,14 +4880,12 @@
             </w:rPr>
             <w:t>&lt;</w:t>
           </w:r>
-          <w:proofErr w:type="spellStart"/>
           <w:r>
             <w:rPr>
               <w:rFonts w:ascii="Arial" w:hAnsi="Arial" w:cs="Arial"/>
             </w:rPr>
             <w:t>Boxhorn</w:t>
           </w:r>
-          <w:proofErr w:type="spellEnd"/>
           <w:r>
             <w:rPr>
               <w:rFonts w:ascii="Arial" w:hAnsi="Arial" w:cs="Arial"/>

</xml_diff>